<commit_message>
Photo in the docs
</commit_message>
<xml_diff>
--- a/docs/Dokumentacja_techniczna_zamek_RFID.docx
+++ b/docs/Dokumentacja_techniczna_zamek_RFID.docx
@@ -205,8 +205,20 @@
           <w:sz w:val="48"/>
           <w:szCs w:val="48"/>
         </w:rPr>
-        <w:t>Inżynieria systemów mikroinformatycznych</w:t>
-      </w:r>
+        <w:t xml:space="preserve">Inżynieria systemów </w:t>
+      </w:r>
+      <w:proofErr w:type="spellStart"/>
+      <w:r>
+        <w:rPr>
+          <w:rFonts w:ascii="Times New Roman" w:hAnsi="Times New Roman" w:cs="Times New Roman"/>
+          <w:b/>
+          <w:bCs/>
+          <w:sz w:val="48"/>
+          <w:szCs w:val="48"/>
+        </w:rPr>
+        <w:t>mikroinformatycznych</w:t>
+      </w:r>
+      <w:proofErr w:type="spellEnd"/>
     </w:p>
     <w:p>
       <w:pPr>
@@ -405,7 +417,7 @@
     </w:p>
     <w:p>
       <w:pPr>
-        <w:pStyle w:val="Heading1"/>
+        <w:pStyle w:val="Nagwek1"/>
         <w:numPr>
           <w:ilvl w:val="0"/>
           <w:numId w:val="9"/>
@@ -415,9 +427,14 @@
       <w:bookmarkStart w:id="0" w:name="_Toc215713723"/>
       <w:r>
         <w:lastRenderedPageBreak/>
-        <w:t>Temat projektu</w:t>
+        <w:t xml:space="preserve">Temat </w:t>
+      </w:r>
+      <w:proofErr w:type="spellStart"/>
+      <w:r>
+        <w:t>projektu</w:t>
       </w:r>
       <w:bookmarkEnd w:id="0"/>
+      <w:proofErr w:type="spellEnd"/>
       <w:r>
         <w:br/>
       </w:r>
@@ -437,7 +454,7 @@
     </w:p>
     <w:p>
       <w:pPr>
-        <w:pStyle w:val="Heading1"/>
+        <w:pStyle w:val="Nagwek1"/>
         <w:spacing w:line="276" w:lineRule="auto"/>
         <w:rPr>
           <w:lang w:val="pl-PL"/>
@@ -448,7 +465,7 @@
         <w:rPr>
           <w:lang w:val="pl-PL"/>
         </w:rPr>
-        <w:t>Cel, motywacja</w:t>
+        <w:t>Cel</w:t>
       </w:r>
       <w:bookmarkEnd w:id="1"/>
     </w:p>
@@ -510,7 +527,21 @@
         <w:rPr>
           <w:rFonts w:ascii="Times New Roman" w:hAnsi="Times New Roman" w:cs="Times New Roman"/>
         </w:rPr>
-        <w:t>wykorzystanie popularnych bibliotek Arduino w praktycznym zastosowaniu,</w:t>
+        <w:t xml:space="preserve">wykorzystanie popularnych bibliotek </w:t>
+      </w:r>
+      <w:proofErr w:type="spellStart"/>
+      <w:r>
+        <w:rPr>
+          <w:rFonts w:ascii="Times New Roman" w:hAnsi="Times New Roman" w:cs="Times New Roman"/>
+        </w:rPr>
+        <w:t>Arduino</w:t>
+      </w:r>
+      <w:proofErr w:type="spellEnd"/>
+      <w:r>
+        <w:rPr>
+          <w:rFonts w:ascii="Times New Roman" w:hAnsi="Times New Roman" w:cs="Times New Roman"/>
+        </w:rPr>
+        <w:t xml:space="preserve"> w praktycznym zastosowaniu,</w:t>
       </w:r>
     </w:p>
     <w:p>
@@ -659,7 +690,35 @@
         <w:rPr>
           <w:rFonts w:ascii="Times New Roman" w:hAnsi="Times New Roman" w:cs="Times New Roman"/>
         </w:rPr>
-        <w:t>struktura programu Arduino (setup, loop, funkcje pomocnicze).</w:t>
+        <w:t xml:space="preserve">struktura programu </w:t>
+      </w:r>
+      <w:proofErr w:type="spellStart"/>
+      <w:r>
+        <w:rPr>
+          <w:rFonts w:ascii="Times New Roman" w:hAnsi="Times New Roman" w:cs="Times New Roman"/>
+        </w:rPr>
+        <w:t>Arduino</w:t>
+      </w:r>
+      <w:proofErr w:type="spellEnd"/>
+      <w:r>
+        <w:rPr>
+          <w:rFonts w:ascii="Times New Roman" w:hAnsi="Times New Roman" w:cs="Times New Roman"/>
+        </w:rPr>
+        <w:t xml:space="preserve"> (setup, </w:t>
+      </w:r>
+      <w:proofErr w:type="spellStart"/>
+      <w:r>
+        <w:rPr>
+          <w:rFonts w:ascii="Times New Roman" w:hAnsi="Times New Roman" w:cs="Times New Roman"/>
+        </w:rPr>
+        <w:t>loop</w:t>
+      </w:r>
+      <w:proofErr w:type="spellEnd"/>
+      <w:r>
+        <w:rPr>
+          <w:rFonts w:ascii="Times New Roman" w:hAnsi="Times New Roman" w:cs="Times New Roman"/>
+        </w:rPr>
+        <w:t>, funkcje pomocnicze).</w:t>
       </w:r>
     </w:p>
     <w:p>
@@ -690,15 +749,33 @@
     </w:p>
     <w:p>
       <w:pPr>
-        <w:pStyle w:val="Heading1"/>
+        <w:pStyle w:val="Nagwek1"/>
         <w:spacing w:line="276" w:lineRule="auto"/>
       </w:pPr>
       <w:bookmarkStart w:id="2" w:name="_Toc215713725"/>
+      <w:proofErr w:type="spellStart"/>
       <w:r>
         <w:lastRenderedPageBreak/>
-        <w:t>Opis techniczny rozwiązania</w:t>
+        <w:t>Opis</w:t>
+      </w:r>
+      <w:proofErr w:type="spellEnd"/>
+      <w:r>
+        <w:t xml:space="preserve"> </w:t>
+      </w:r>
+      <w:proofErr w:type="spellStart"/>
+      <w:r>
+        <w:t>techniczny</w:t>
+      </w:r>
+      <w:proofErr w:type="spellEnd"/>
+      <w:r>
+        <w:t xml:space="preserve"> </w:t>
+      </w:r>
+      <w:proofErr w:type="spellStart"/>
+      <w:r>
+        <w:t>rozwiązania</w:t>
       </w:r>
       <w:bookmarkEnd w:id="2"/>
+      <w:proofErr w:type="spellEnd"/>
     </w:p>
     <w:p>
       <w:pPr>
@@ -796,7 +873,21 @@
         <w:rPr>
           <w:rFonts w:ascii="Times New Roman" w:hAnsi="Times New Roman" w:cs="Times New Roman"/>
         </w:rPr>
-        <w:t>tani, popularny i prosty w użyciu w projektach Arduino.</w:t>
+        <w:t xml:space="preserve">tani, popularny i prosty w użyciu w projektach </w:t>
+      </w:r>
+      <w:proofErr w:type="spellStart"/>
+      <w:r>
+        <w:rPr>
+          <w:rFonts w:ascii="Times New Roman" w:hAnsi="Times New Roman" w:cs="Times New Roman"/>
+        </w:rPr>
+        <w:t>Arduino</w:t>
+      </w:r>
+      <w:proofErr w:type="spellEnd"/>
+      <w:r>
+        <w:rPr>
+          <w:rFonts w:ascii="Times New Roman" w:hAnsi="Times New Roman" w:cs="Times New Roman"/>
+        </w:rPr>
+        <w:t>.</w:t>
       </w:r>
     </w:p>
     <w:p>
@@ -943,6 +1034,7 @@
           <w:bCs/>
         </w:rPr>
       </w:pPr>
+      <w:proofErr w:type="spellStart"/>
       <w:r>
         <w:rPr>
           <w:rFonts w:ascii="Times New Roman" w:hAnsi="Times New Roman" w:cs="Times New Roman"/>
@@ -951,6 +1043,7 @@
         </w:rPr>
         <w:t>Buzzer</w:t>
       </w:r>
+      <w:proofErr w:type="spellEnd"/>
     </w:p>
     <w:p>
       <w:pPr>
@@ -1035,6 +1128,7 @@
           <w:bCs/>
         </w:rPr>
       </w:pPr>
+      <w:proofErr w:type="spellStart"/>
       <w:r>
         <w:rPr>
           <w:rFonts w:ascii="Times New Roman" w:hAnsi="Times New Roman" w:cs="Times New Roman"/>
@@ -1043,6 +1137,7 @@
         </w:rPr>
         <w:t>Arduino</w:t>
       </w:r>
+      <w:proofErr w:type="spellEnd"/>
     </w:p>
     <w:p>
       <w:pPr>
@@ -1122,7 +1217,21 @@
         <w:rPr>
           <w:rFonts w:ascii="Times New Roman" w:hAnsi="Times New Roman" w:cs="Times New Roman"/>
         </w:rPr>
-        <w:t>sterowanie serwem i buzzerem,</w:t>
+        <w:t xml:space="preserve">sterowanie serwem i </w:t>
+      </w:r>
+      <w:proofErr w:type="spellStart"/>
+      <w:r>
+        <w:rPr>
+          <w:rFonts w:ascii="Times New Roman" w:hAnsi="Times New Roman" w:cs="Times New Roman"/>
+        </w:rPr>
+        <w:t>buzzerem</w:t>
+      </w:r>
+      <w:proofErr w:type="spellEnd"/>
+      <w:r>
+        <w:rPr>
+          <w:rFonts w:ascii="Times New Roman" w:hAnsi="Times New Roman" w:cs="Times New Roman"/>
+        </w:rPr>
+        <w:t>,</w:t>
       </w:r>
     </w:p>
     <w:p>
@@ -1178,19 +1287,29 @@
     </w:p>
     <w:p>
       <w:pPr>
-        <w:pStyle w:val="Heading1"/>
+        <w:pStyle w:val="Nagwek1"/>
         <w:spacing w:line="276" w:lineRule="auto"/>
       </w:pPr>
       <w:bookmarkStart w:id="3" w:name="_Toc215713726"/>
+      <w:proofErr w:type="spellStart"/>
       <w:r>
         <w:lastRenderedPageBreak/>
-        <w:t>Kosztorys komponentów</w:t>
+        <w:t>Kosztorys</w:t>
+      </w:r>
+      <w:proofErr w:type="spellEnd"/>
+      <w:r>
+        <w:t xml:space="preserve"> </w:t>
+      </w:r>
+      <w:proofErr w:type="spellStart"/>
+      <w:r>
+        <w:t>komponentów</w:t>
       </w:r>
       <w:bookmarkEnd w:id="3"/>
+      <w:proofErr w:type="spellEnd"/>
     </w:p>
     <w:tbl>
       <w:tblPr>
-        <w:tblStyle w:val="TableGrid"/>
+        <w:tblStyle w:val="Tabela-Siatka"/>
         <w:tblW w:w="0" w:type="auto"/>
         <w:tblLook w:val="04A0" w:firstRow="1" w:lastRow="0" w:firstColumn="1" w:lastColumn="0" w:noHBand="0" w:noVBand="1"/>
       </w:tblPr>
@@ -1207,7 +1326,7 @@
           </w:tcPr>
           <w:p>
             <w:pPr>
-              <w:pStyle w:val="NormalWeb"/>
+              <w:pStyle w:val="NormalnyWeb"/>
               <w:spacing w:line="276" w:lineRule="auto"/>
             </w:pPr>
             <w:r>
@@ -1221,7 +1340,7 @@
           </w:tcPr>
           <w:p>
             <w:pPr>
-              <w:pStyle w:val="NormalWeb"/>
+              <w:pStyle w:val="NormalnyWeb"/>
               <w:spacing w:line="276" w:lineRule="auto"/>
             </w:pPr>
             <w:r>
@@ -1235,7 +1354,7 @@
           </w:tcPr>
           <w:p>
             <w:pPr>
-              <w:pStyle w:val="NormalWeb"/>
+              <w:pStyle w:val="NormalnyWeb"/>
               <w:spacing w:line="276" w:lineRule="auto"/>
             </w:pPr>
             <w:r>
@@ -1249,7 +1368,7 @@
           </w:tcPr>
           <w:p>
             <w:pPr>
-              <w:pStyle w:val="NormalWeb"/>
+              <w:pStyle w:val="NormalnyWeb"/>
               <w:spacing w:line="276" w:lineRule="auto"/>
             </w:pPr>
             <w:r>
@@ -1265,11 +1384,16 @@
           </w:tcPr>
           <w:p>
             <w:pPr>
-              <w:pStyle w:val="NormalWeb"/>
+              <w:pStyle w:val="NormalnyWeb"/>
               <w:spacing w:line="276" w:lineRule="auto"/>
             </w:pPr>
+            <w:proofErr w:type="spellStart"/>
             <w:r>
-              <w:t>Arduino Uno/Nano</w:t>
+              <w:t>Arduino</w:t>
+            </w:r>
+            <w:proofErr w:type="spellEnd"/>
+            <w:r>
+              <w:t xml:space="preserve"> Uno/Nano</w:t>
             </w:r>
           </w:p>
         </w:tc>
@@ -1279,7 +1403,7 @@
           </w:tcPr>
           <w:p>
             <w:pPr>
-              <w:pStyle w:val="NormalWeb"/>
+              <w:pStyle w:val="NormalnyWeb"/>
               <w:spacing w:line="276" w:lineRule="auto"/>
             </w:pPr>
             <w:r>
@@ -1293,11 +1417,17 @@
           </w:tcPr>
           <w:p>
             <w:pPr>
-              <w:pStyle w:val="NormalWeb"/>
+              <w:pStyle w:val="NormalnyWeb"/>
               <w:spacing w:line="276" w:lineRule="auto"/>
             </w:pPr>
             <w:r>
-              <w:t>20–35 zł</w:t>
+              <w:t>20–</w:t>
+            </w:r>
+            <w:r>
+              <w:t>70</w:t>
+            </w:r>
+            <w:r>
+              <w:t xml:space="preserve"> zł</w:t>
             </w:r>
           </w:p>
         </w:tc>
@@ -1307,7 +1437,7 @@
           </w:tcPr>
           <w:p>
             <w:pPr>
-              <w:pStyle w:val="NormalWeb"/>
+              <w:pStyle w:val="NormalnyWeb"/>
               <w:spacing w:line="276" w:lineRule="auto"/>
             </w:pPr>
             <w:r>
@@ -1323,7 +1453,7 @@
           </w:tcPr>
           <w:p>
             <w:pPr>
-              <w:pStyle w:val="NormalWeb"/>
+              <w:pStyle w:val="NormalnyWeb"/>
               <w:spacing w:line="276" w:lineRule="auto"/>
             </w:pPr>
             <w:r>
@@ -1337,7 +1467,7 @@
           </w:tcPr>
           <w:p>
             <w:pPr>
-              <w:pStyle w:val="NormalWeb"/>
+              <w:pStyle w:val="NormalnyWeb"/>
               <w:spacing w:line="276" w:lineRule="auto"/>
             </w:pPr>
             <w:r>
@@ -1351,11 +1481,23 @@
           </w:tcPr>
           <w:p>
             <w:pPr>
-              <w:pStyle w:val="NormalWeb"/>
+              <w:pStyle w:val="NormalnyWeb"/>
               <w:spacing w:line="276" w:lineRule="auto"/>
             </w:pPr>
             <w:r>
-              <w:t>10–20 zł</w:t>
+              <w:t>1</w:t>
+            </w:r>
+            <w:r>
+              <w:t>5</w:t>
+            </w:r>
+            <w:r>
+              <w:t>–</w:t>
+            </w:r>
+            <w:r>
+              <w:t>35</w:t>
+            </w:r>
+            <w:r>
+              <w:t xml:space="preserve"> zł</w:t>
             </w:r>
           </w:p>
         </w:tc>
@@ -1365,7 +1507,7 @@
           </w:tcPr>
           <w:p>
             <w:pPr>
-              <w:pStyle w:val="NormalWeb"/>
+              <w:pStyle w:val="NormalnyWeb"/>
               <w:spacing w:line="276" w:lineRule="auto"/>
             </w:pPr>
             <w:r>
@@ -1381,7 +1523,7 @@
           </w:tcPr>
           <w:p>
             <w:pPr>
-              <w:pStyle w:val="NormalWeb"/>
+              <w:pStyle w:val="NormalnyWeb"/>
               <w:spacing w:line="276" w:lineRule="auto"/>
             </w:pPr>
             <w:r>
@@ -1395,7 +1537,7 @@
           </w:tcPr>
           <w:p>
             <w:pPr>
-              <w:pStyle w:val="NormalWeb"/>
+              <w:pStyle w:val="NormalnyWeb"/>
               <w:spacing w:line="276" w:lineRule="auto"/>
             </w:pPr>
             <w:r>
@@ -1409,7 +1551,7 @@
           </w:tcPr>
           <w:p>
             <w:pPr>
-              <w:pStyle w:val="NormalWeb"/>
+              <w:pStyle w:val="NormalnyWeb"/>
               <w:spacing w:line="276" w:lineRule="auto"/>
             </w:pPr>
             <w:r>
@@ -1423,7 +1565,7 @@
           </w:tcPr>
           <w:p>
             <w:pPr>
-              <w:pStyle w:val="NormalWeb"/>
+              <w:pStyle w:val="NormalnyWeb"/>
               <w:spacing w:line="276" w:lineRule="auto"/>
             </w:pPr>
             <w:r>
@@ -1439,7 +1581,7 @@
           </w:tcPr>
           <w:p>
             <w:pPr>
-              <w:pStyle w:val="NormalWeb"/>
+              <w:pStyle w:val="NormalnyWeb"/>
               <w:spacing w:line="276" w:lineRule="auto"/>
             </w:pPr>
             <w:r>
@@ -1453,7 +1595,7 @@
           </w:tcPr>
           <w:p>
             <w:pPr>
-              <w:pStyle w:val="NormalWeb"/>
+              <w:pStyle w:val="NormalnyWeb"/>
               <w:spacing w:line="276" w:lineRule="auto"/>
             </w:pPr>
             <w:r>
@@ -1467,7 +1609,7 @@
           </w:tcPr>
           <w:p>
             <w:pPr>
-              <w:pStyle w:val="NormalWeb"/>
+              <w:pStyle w:val="NormalnyWeb"/>
               <w:spacing w:line="276" w:lineRule="auto"/>
             </w:pPr>
             <w:r>
@@ -1481,11 +1623,19 @@
           </w:tcPr>
           <w:p>
             <w:pPr>
-              <w:pStyle w:val="NormalWeb"/>
+              <w:pStyle w:val="NormalnyWeb"/>
               <w:spacing w:line="276" w:lineRule="auto"/>
             </w:pPr>
             <w:r>
-              <w:t>5V, ok. 500 mA chwilowo</w:t>
+              <w:t xml:space="preserve">5V, ok. 500 </w:t>
+            </w:r>
+            <w:proofErr w:type="spellStart"/>
+            <w:r>
+              <w:t>mA</w:t>
+            </w:r>
+            <w:proofErr w:type="spellEnd"/>
+            <w:r>
+              <w:t xml:space="preserve"> chwilowo</w:t>
             </w:r>
           </w:p>
         </w:tc>
@@ -1497,7 +1647,7 @@
           </w:tcPr>
           <w:p>
             <w:pPr>
-              <w:pStyle w:val="NormalWeb"/>
+              <w:pStyle w:val="NormalnyWeb"/>
               <w:spacing w:line="276" w:lineRule="auto"/>
             </w:pPr>
             <w:r>
@@ -1511,7 +1661,7 @@
           </w:tcPr>
           <w:p>
             <w:pPr>
-              <w:pStyle w:val="NormalWeb"/>
+              <w:pStyle w:val="NormalnyWeb"/>
               <w:spacing w:line="276" w:lineRule="auto"/>
             </w:pPr>
             <w:r>
@@ -1525,7 +1675,7 @@
           </w:tcPr>
           <w:p>
             <w:pPr>
-              <w:pStyle w:val="NormalWeb"/>
+              <w:pStyle w:val="NormalnyWeb"/>
               <w:spacing w:line="276" w:lineRule="auto"/>
             </w:pPr>
             <w:r>
@@ -1539,12 +1689,17 @@
           </w:tcPr>
           <w:p>
             <w:pPr>
-              <w:pStyle w:val="NormalWeb"/>
+              <w:pStyle w:val="NormalnyWeb"/>
               <w:spacing w:line="276" w:lineRule="auto"/>
             </w:pPr>
             <w:r>
-              <w:t>I2C, 128×64 px</w:t>
+              <w:t xml:space="preserve">I2C, 128×64 </w:t>
             </w:r>
+            <w:proofErr w:type="spellStart"/>
+            <w:r>
+              <w:t>px</w:t>
+            </w:r>
+            <w:proofErr w:type="spellEnd"/>
           </w:p>
         </w:tc>
       </w:tr>
@@ -1555,12 +1710,14 @@
           </w:tcPr>
           <w:p>
             <w:pPr>
-              <w:pStyle w:val="NormalWeb"/>
+              <w:pStyle w:val="NormalnyWeb"/>
               <w:spacing w:line="276" w:lineRule="auto"/>
             </w:pPr>
+            <w:proofErr w:type="spellStart"/>
             <w:r>
               <w:t>Buzzer</w:t>
             </w:r>
+            <w:proofErr w:type="spellEnd"/>
           </w:p>
         </w:tc>
         <w:tc>
@@ -1569,7 +1726,7 @@
           </w:tcPr>
           <w:p>
             <w:pPr>
-              <w:pStyle w:val="NormalWeb"/>
+              <w:pStyle w:val="NormalnyWeb"/>
               <w:spacing w:line="276" w:lineRule="auto"/>
             </w:pPr>
             <w:r>
@@ -1583,7 +1740,7 @@
           </w:tcPr>
           <w:p>
             <w:pPr>
-              <w:pStyle w:val="NormalWeb"/>
+              <w:pStyle w:val="NormalnyWeb"/>
               <w:spacing w:line="276" w:lineRule="auto"/>
             </w:pPr>
             <w:r>
@@ -1597,7 +1754,7 @@
           </w:tcPr>
           <w:p>
             <w:pPr>
-              <w:pStyle w:val="NormalWeb"/>
+              <w:pStyle w:val="NormalnyWeb"/>
               <w:spacing w:line="276" w:lineRule="auto"/>
             </w:pPr>
             <w:r>
@@ -1613,7 +1770,7 @@
           </w:tcPr>
           <w:p>
             <w:pPr>
-              <w:pStyle w:val="NormalWeb"/>
+              <w:pStyle w:val="NormalnyWeb"/>
               <w:spacing w:line="276" w:lineRule="auto"/>
             </w:pPr>
             <w:r>
@@ -1627,7 +1784,7 @@
           </w:tcPr>
           <w:p>
             <w:pPr>
-              <w:pStyle w:val="NormalWeb"/>
+              <w:pStyle w:val="NormalnyWeb"/>
               <w:spacing w:line="276" w:lineRule="auto"/>
             </w:pPr>
             <w:r>
@@ -1641,7 +1798,7 @@
           </w:tcPr>
           <w:p>
             <w:pPr>
-              <w:pStyle w:val="NormalWeb"/>
+              <w:pStyle w:val="NormalnyWeb"/>
               <w:spacing w:line="276" w:lineRule="auto"/>
             </w:pPr>
             <w:r>
@@ -1655,7 +1812,7 @@
           </w:tcPr>
           <w:p>
             <w:pPr>
-              <w:pStyle w:val="NormalWeb"/>
+              <w:pStyle w:val="NormalnyWeb"/>
               <w:spacing w:line="276" w:lineRule="auto"/>
             </w:pPr>
             <w:r>
@@ -1667,7 +1824,7 @@
     </w:tbl>
     <w:p>
       <w:pPr>
-        <w:pStyle w:val="NormalWeb"/>
+        <w:pStyle w:val="NormalnyWeb"/>
         <w:spacing w:line="276" w:lineRule="auto"/>
       </w:pPr>
       <w:r>
@@ -1688,7 +1845,7 @@
     </w:p>
     <w:p>
       <w:pPr>
-        <w:pStyle w:val="Heading1"/>
+        <w:pStyle w:val="Nagwek1"/>
         <w:spacing w:line="276" w:lineRule="auto"/>
         <w:rPr>
           <w:lang w:val="pl-PL"/>
@@ -1705,7 +1862,7 @@
     </w:p>
     <w:p>
       <w:pPr>
-        <w:pStyle w:val="NormalWeb"/>
+        <w:pStyle w:val="NormalnyWeb"/>
         <w:spacing w:line="276" w:lineRule="auto"/>
       </w:pPr>
       <w:r>
@@ -1714,7 +1871,7 @@
     </w:p>
     <w:p>
       <w:pPr>
-        <w:pStyle w:val="NormalWeb"/>
+        <w:pStyle w:val="NormalnyWeb"/>
         <w:numPr>
           <w:ilvl w:val="0"/>
           <w:numId w:val="22"/>
@@ -1722,25 +1879,40 @@
         <w:spacing w:line="276" w:lineRule="auto"/>
       </w:pPr>
       <w:r>
-        <w:t>Serwo: ~500 mA</w:t>
-      </w:r>
-    </w:p>
-    <w:p>
-      <w:pPr>
-        <w:pStyle w:val="NormalWeb"/>
+        <w:t xml:space="preserve">Serwo: ~500 </w:t>
+      </w:r>
+      <w:proofErr w:type="spellStart"/>
+      <w:r>
+        <w:t>mA</w:t>
+      </w:r>
+      <w:proofErr w:type="spellEnd"/>
+    </w:p>
+    <w:p>
+      <w:pPr>
+        <w:pStyle w:val="NormalnyWeb"/>
         <w:numPr>
           <w:ilvl w:val="0"/>
           <w:numId w:val="22"/>
         </w:numPr>
         <w:spacing w:line="276" w:lineRule="auto"/>
       </w:pPr>
-      <w:r>
-        <w:t>Arduino: ~50 mA</w:t>
-      </w:r>
-    </w:p>
-    <w:p>
-      <w:pPr>
-        <w:pStyle w:val="NormalWeb"/>
+      <w:proofErr w:type="spellStart"/>
+      <w:r>
+        <w:t>Arduino</w:t>
+      </w:r>
+      <w:proofErr w:type="spellEnd"/>
+      <w:r>
+        <w:t xml:space="preserve">: ~50 </w:t>
+      </w:r>
+      <w:proofErr w:type="spellStart"/>
+      <w:r>
+        <w:t>mA</w:t>
+      </w:r>
+      <w:proofErr w:type="spellEnd"/>
+    </w:p>
+    <w:p>
+      <w:pPr>
+        <w:pStyle w:val="NormalnyWeb"/>
         <w:numPr>
           <w:ilvl w:val="0"/>
           <w:numId w:val="22"/>
@@ -1748,12 +1920,17 @@
         <w:spacing w:line="276" w:lineRule="auto"/>
       </w:pPr>
       <w:r>
-        <w:t>OLED: ~30 mA</w:t>
-      </w:r>
-    </w:p>
-    <w:p>
-      <w:pPr>
-        <w:pStyle w:val="NormalWeb"/>
+        <w:t xml:space="preserve">OLED: ~30 </w:t>
+      </w:r>
+      <w:proofErr w:type="spellStart"/>
+      <w:r>
+        <w:t>mA</w:t>
+      </w:r>
+      <w:proofErr w:type="spellEnd"/>
+    </w:p>
+    <w:p>
+      <w:pPr>
+        <w:pStyle w:val="NormalnyWeb"/>
         <w:numPr>
           <w:ilvl w:val="0"/>
           <w:numId w:val="22"/>
@@ -1761,49 +1938,82 @@
         <w:spacing w:line="276" w:lineRule="auto"/>
       </w:pPr>
       <w:r>
-        <w:t>RFID: ~70 mA</w:t>
-      </w:r>
-    </w:p>
-    <w:p>
-      <w:pPr>
-        <w:pStyle w:val="NormalWeb"/>
+        <w:t xml:space="preserve">RFID: ~70 </w:t>
+      </w:r>
+      <w:proofErr w:type="spellStart"/>
+      <w:r>
+        <w:t>mA</w:t>
+      </w:r>
+      <w:proofErr w:type="spellEnd"/>
+    </w:p>
+    <w:p>
+      <w:pPr>
+        <w:pStyle w:val="NormalnyWeb"/>
         <w:numPr>
           <w:ilvl w:val="0"/>
           <w:numId w:val="22"/>
         </w:numPr>
         <w:spacing w:line="276" w:lineRule="auto"/>
       </w:pPr>
-      <w:r>
-        <w:t>Buzzer: ~20–30 mA</w:t>
-      </w:r>
-    </w:p>
-    <w:p>
-      <w:pPr>
-        <w:pStyle w:val="NormalWeb"/>
+      <w:proofErr w:type="spellStart"/>
+      <w:r>
+        <w:t>Buzzer</w:t>
+      </w:r>
+      <w:proofErr w:type="spellEnd"/>
+      <w:r>
+        <w:t xml:space="preserve">: ~20–30 </w:t>
+      </w:r>
+      <w:proofErr w:type="spellStart"/>
+      <w:r>
+        <w:t>mA</w:t>
+      </w:r>
+      <w:proofErr w:type="spellEnd"/>
+    </w:p>
+    <w:p>
+      <w:pPr>
+        <w:pStyle w:val="NormalnyWeb"/>
         <w:spacing w:line="276" w:lineRule="auto"/>
       </w:pPr>
       <w:r>
-        <w:t>Suma: ok. 650–700 mA</w:t>
-      </w:r>
+        <w:t xml:space="preserve">Suma: ok. 650–700 </w:t>
+      </w:r>
+      <w:proofErr w:type="spellStart"/>
+      <w:r>
+        <w:t>mA</w:t>
+      </w:r>
+      <w:proofErr w:type="spellEnd"/>
       <w:r>
         <w:t xml:space="preserve"> - </w:t>
       </w:r>
       <w:r>
-        <w:t>zaleca się zasilacz 5V / min. 1A, aby uniknąć resetów Arduino.</w:t>
-      </w:r>
-    </w:p>
-    <w:p>
-      <w:pPr>
-        <w:pStyle w:val="NormalWeb"/>
+        <w:t xml:space="preserve">zaleca się zasilacz 5V / min. 1A, aby uniknąć resetów </w:t>
+      </w:r>
+      <w:proofErr w:type="spellStart"/>
+      <w:r>
+        <w:t>Arduino</w:t>
+      </w:r>
+      <w:proofErr w:type="spellEnd"/>
+      <w:r>
+        <w:t>.</w:t>
+      </w:r>
+    </w:p>
+    <w:p>
+      <w:pPr>
+        <w:pStyle w:val="NormalnyWeb"/>
         <w:spacing w:line="276" w:lineRule="auto"/>
       </w:pPr>
       <w:r>
-        <w:t>Konfiguracja serwa</w:t>
-      </w:r>
-    </w:p>
-    <w:p>
-      <w:pPr>
-        <w:pStyle w:val="NormalWeb"/>
+        <w:t xml:space="preserve">Konfiguracja </w:t>
+      </w:r>
+      <w:proofErr w:type="spellStart"/>
+      <w:r>
+        <w:t>serwa</w:t>
+      </w:r>
+      <w:proofErr w:type="spellEnd"/>
+    </w:p>
+    <w:p>
+      <w:pPr>
+        <w:pStyle w:val="NormalnyWeb"/>
         <w:numPr>
           <w:ilvl w:val="0"/>
           <w:numId w:val="23"/>
@@ -1816,7 +2026,7 @@
     </w:p>
     <w:p>
       <w:pPr>
-        <w:pStyle w:val="NormalWeb"/>
+        <w:pStyle w:val="NormalnyWeb"/>
         <w:numPr>
           <w:ilvl w:val="0"/>
           <w:numId w:val="23"/>
@@ -1829,7 +2039,7 @@
     </w:p>
     <w:p>
       <w:pPr>
-        <w:pStyle w:val="NormalWeb"/>
+        <w:pStyle w:val="NormalnyWeb"/>
         <w:spacing w:line="276" w:lineRule="auto"/>
       </w:pPr>
       <w:r>
@@ -1838,7 +2048,7 @@
     </w:p>
     <w:p>
       <w:pPr>
-        <w:pStyle w:val="NormalWeb"/>
+        <w:pStyle w:val="NormalnyWeb"/>
         <w:spacing w:line="276" w:lineRule="auto"/>
       </w:pPr>
       <w:r>
@@ -1853,7 +2063,7 @@
     </w:p>
     <w:p>
       <w:pPr>
-        <w:pStyle w:val="NormalWeb"/>
+        <w:pStyle w:val="NormalnyWeb"/>
         <w:spacing w:line="276" w:lineRule="auto"/>
       </w:pPr>
       <w:r>
@@ -1862,7 +2072,7 @@
     </w:p>
     <w:p>
       <w:pPr>
-        <w:pStyle w:val="Heading1"/>
+        <w:pStyle w:val="Nagwek1"/>
         <w:spacing w:line="276" w:lineRule="auto"/>
         <w:rPr>
           <w:lang w:val="pl-PL"/>
@@ -1880,7 +2090,7 @@
     </w:p>
     <w:p>
       <w:pPr>
-        <w:pStyle w:val="NormalWeb"/>
+        <w:pStyle w:val="NormalnyWeb"/>
         <w:spacing w:line="276" w:lineRule="auto"/>
       </w:pPr>
       <w:r>
@@ -1889,7 +2099,7 @@
     </w:p>
     <w:p>
       <w:pPr>
-        <w:pStyle w:val="NormalWeb"/>
+        <w:pStyle w:val="NormalnyWeb"/>
         <w:numPr>
           <w:ilvl w:val="0"/>
           <w:numId w:val="24"/>
@@ -1902,7 +2112,7 @@
     </w:p>
     <w:p>
       <w:pPr>
-        <w:pStyle w:val="NormalWeb"/>
+        <w:pStyle w:val="NormalnyWeb"/>
         <w:numPr>
           <w:ilvl w:val="0"/>
           <w:numId w:val="24"/>
@@ -1915,7 +2125,7 @@
     </w:p>
     <w:p>
       <w:pPr>
-        <w:pStyle w:val="NormalWeb"/>
+        <w:pStyle w:val="NormalnyWeb"/>
         <w:numPr>
           <w:ilvl w:val="0"/>
           <w:numId w:val="24"/>
@@ -1928,7 +2138,7 @@
     </w:p>
     <w:p>
       <w:pPr>
-        <w:pStyle w:val="NormalWeb"/>
+        <w:pStyle w:val="NormalnyWeb"/>
         <w:numPr>
           <w:ilvl w:val="0"/>
           <w:numId w:val="24"/>
@@ -1941,7 +2151,7 @@
     </w:p>
     <w:p>
       <w:pPr>
-        <w:pStyle w:val="NormalWeb"/>
+        <w:pStyle w:val="NormalnyWeb"/>
         <w:numPr>
           <w:ilvl w:val="0"/>
           <w:numId w:val="24"/>
@@ -1954,7 +2164,7 @@
     </w:p>
     <w:p>
       <w:pPr>
-        <w:pStyle w:val="NormalWeb"/>
+        <w:pStyle w:val="NormalnyWeb"/>
         <w:numPr>
           <w:ilvl w:val="0"/>
           <w:numId w:val="24"/>
@@ -1967,7 +2177,7 @@
     </w:p>
     <w:p>
       <w:pPr>
-        <w:pStyle w:val="NormalWeb"/>
+        <w:pStyle w:val="NormalnyWeb"/>
         <w:numPr>
           <w:ilvl w:val="0"/>
           <w:numId w:val="24"/>
@@ -1980,7 +2190,7 @@
     </w:p>
     <w:p>
       <w:pPr>
-        <w:pStyle w:val="NormalWeb"/>
+        <w:pStyle w:val="NormalnyWeb"/>
         <w:spacing w:line="276" w:lineRule="auto"/>
       </w:pPr>
       <w:r>
@@ -1989,7 +2199,7 @@
     </w:p>
     <w:p>
       <w:pPr>
-        <w:pStyle w:val="NormalWeb"/>
+        <w:pStyle w:val="NormalnyWeb"/>
         <w:numPr>
           <w:ilvl w:val="0"/>
           <w:numId w:val="25"/>
@@ -2002,7 +2212,7 @@
     </w:p>
     <w:p>
       <w:pPr>
-        <w:pStyle w:val="NormalWeb"/>
+        <w:pStyle w:val="NormalnyWeb"/>
         <w:numPr>
           <w:ilvl w:val="0"/>
           <w:numId w:val="25"/>
@@ -2015,7 +2225,7 @@
     </w:p>
     <w:p>
       <w:pPr>
-        <w:pStyle w:val="NormalWeb"/>
+        <w:pStyle w:val="NormalnyWeb"/>
         <w:numPr>
           <w:ilvl w:val="0"/>
           <w:numId w:val="25"/>
@@ -2028,7 +2238,7 @@
     </w:p>
     <w:p>
       <w:pPr>
-        <w:pStyle w:val="NormalWeb"/>
+        <w:pStyle w:val="NormalnyWeb"/>
         <w:numPr>
           <w:ilvl w:val="0"/>
           <w:numId w:val="25"/>
@@ -2041,7 +2251,7 @@
     </w:p>
     <w:p>
       <w:pPr>
-        <w:pStyle w:val="NormalWeb"/>
+        <w:pStyle w:val="NormalnyWeb"/>
         <w:spacing w:line="276" w:lineRule="auto"/>
       </w:pPr>
       <w:r>
@@ -2050,7 +2260,7 @@
     </w:p>
     <w:p>
       <w:pPr>
-        <w:pStyle w:val="NormalWeb"/>
+        <w:pStyle w:val="NormalnyWeb"/>
         <w:numPr>
           <w:ilvl w:val="0"/>
           <w:numId w:val="26"/>
@@ -2069,7 +2279,7 @@
     </w:p>
     <w:p>
       <w:pPr>
-        <w:pStyle w:val="NormalWeb"/>
+        <w:pStyle w:val="NormalnyWeb"/>
         <w:numPr>
           <w:ilvl w:val="0"/>
           <w:numId w:val="26"/>
@@ -2082,7 +2292,7 @@
     </w:p>
     <w:p>
       <w:pPr>
-        <w:pStyle w:val="NormalWeb"/>
+        <w:pStyle w:val="NormalnyWeb"/>
         <w:numPr>
           <w:ilvl w:val="0"/>
           <w:numId w:val="26"/>
@@ -2095,16 +2305,18 @@
     </w:p>
     <w:p>
       <w:pPr>
-        <w:pStyle w:val="NormalWeb"/>
+        <w:pStyle w:val="NormalnyWeb"/>
         <w:spacing w:line="276" w:lineRule="auto"/>
       </w:pPr>
+      <w:proofErr w:type="spellStart"/>
       <w:r>
         <w:t>Buzzer</w:t>
       </w:r>
-    </w:p>
-    <w:p>
-      <w:pPr>
-        <w:pStyle w:val="NormalWeb"/>
+      <w:proofErr w:type="spellEnd"/>
+    </w:p>
+    <w:p>
+      <w:pPr>
+        <w:pStyle w:val="NormalnyWeb"/>
         <w:numPr>
           <w:ilvl w:val="0"/>
           <w:numId w:val="27"/>
@@ -2123,7 +2335,7 @@
     </w:p>
     <w:p>
       <w:pPr>
-        <w:pStyle w:val="NormalWeb"/>
+        <w:pStyle w:val="NormalnyWeb"/>
         <w:numPr>
           <w:ilvl w:val="0"/>
           <w:numId w:val="27"/>
@@ -2136,7 +2348,7 @@
     </w:p>
     <w:p>
       <w:pPr>
-        <w:pStyle w:val="NormalWeb"/>
+        <w:pStyle w:val="NormalnyWeb"/>
         <w:spacing w:line="276" w:lineRule="auto"/>
         <w:ind w:left="720"/>
       </w:pPr>
@@ -2146,15 +2358,33 @@
     </w:p>
     <w:p>
       <w:pPr>
-        <w:pStyle w:val="Heading1"/>
+        <w:pStyle w:val="Nagwek1"/>
         <w:spacing w:line="276" w:lineRule="auto"/>
       </w:pPr>
       <w:bookmarkStart w:id="6" w:name="_Toc215713729"/>
+      <w:proofErr w:type="spellStart"/>
       <w:r>
         <w:lastRenderedPageBreak/>
-        <w:t>Dokumentacja fizycznej implementacji</w:t>
+        <w:t>Dokumentacja</w:t>
+      </w:r>
+      <w:proofErr w:type="spellEnd"/>
+      <w:r>
+        <w:t xml:space="preserve"> </w:t>
+      </w:r>
+      <w:proofErr w:type="spellStart"/>
+      <w:r>
+        <w:t>fizycznej</w:t>
+      </w:r>
+      <w:proofErr w:type="spellEnd"/>
+      <w:r>
+        <w:t xml:space="preserve"> </w:t>
+      </w:r>
+      <w:proofErr w:type="spellStart"/>
+      <w:r>
+        <w:t>implementacji</w:t>
       </w:r>
       <w:bookmarkEnd w:id="6"/>
+      <w:proofErr w:type="spellEnd"/>
     </w:p>
     <w:p>
       <w:pPr>
@@ -2167,6 +2397,68 @@
           <w:rFonts w:ascii="Times New Roman" w:hAnsi="Times New Roman" w:cs="Times New Roman"/>
         </w:rPr>
         <w:t>Układ został zmontowany na płytce prototypowej.</w:t>
+      </w:r>
+    </w:p>
+    <w:p>
+      <w:pPr>
+        <w:jc w:val="center"/>
+        <w:rPr>
+          <w:rFonts w:ascii="Times New Roman" w:hAnsi="Times New Roman" w:cs="Times New Roman"/>
+        </w:rPr>
+      </w:pPr>
+      <w:r>
+        <w:rPr>
+          <w:rFonts w:ascii="Times New Roman" w:hAnsi="Times New Roman" w:cs="Times New Roman"/>
+          <w:noProof/>
+        </w:rPr>
+        <w:drawing>
+          <wp:inline distT="0" distB="0" distL="0" distR="0" wp14:anchorId="374A5020" wp14:editId="7F26612C">
+            <wp:extent cx="4454380" cy="5936716"/>
+            <wp:effectExtent l="1587" t="0" r="5398" b="5397"/>
+            <wp:docPr id="1181756570" name="Obraz 2"/>
+            <wp:cNvGraphicFramePr>
+              <a:graphicFrameLocks xmlns:a="http://schemas.openxmlformats.org/drawingml/2006/main" noChangeAspect="1"/>
+            </wp:cNvGraphicFramePr>
+            <a:graphic xmlns:a="http://schemas.openxmlformats.org/drawingml/2006/main">
+              <a:graphicData uri="http://schemas.openxmlformats.org/drawingml/2006/picture">
+                <pic:pic xmlns:pic="http://schemas.openxmlformats.org/drawingml/2006/picture">
+                  <pic:nvPicPr>
+                    <pic:cNvPr id="0" name="Picture 2"/>
+                    <pic:cNvPicPr>
+                      <a:picLocks noChangeAspect="1" noChangeArrowheads="1"/>
+                    </pic:cNvPicPr>
+                  </pic:nvPicPr>
+                  <pic:blipFill>
+                    <a:blip r:embed="rId7" cstate="print">
+                      <a:extLst>
+                        <a:ext uri="{28A0092B-C50C-407E-A947-70E740481C1C}">
+                          <a14:useLocalDpi xmlns:a14="http://schemas.microsoft.com/office/drawing/2010/main" val="0"/>
+                        </a:ext>
+                      </a:extLst>
+                    </a:blip>
+                    <a:srcRect/>
+                    <a:stretch>
+                      <a:fillRect/>
+                    </a:stretch>
+                  </pic:blipFill>
+                  <pic:spPr bwMode="auto">
+                    <a:xfrm rot="16200000">
+                      <a:off x="0" y="0"/>
+                      <a:ext cx="4467249" cy="5953868"/>
+                    </a:xfrm>
+                    <a:prstGeom prst="rect">
+                      <a:avLst/>
+                    </a:prstGeom>
+                    <a:noFill/>
+                    <a:ln>
+                      <a:noFill/>
+                    </a:ln>
+                  </pic:spPr>
+                </pic:pic>
+              </a:graphicData>
+            </a:graphic>
+          </wp:inline>
+        </w:drawing>
       </w:r>
     </w:p>
     <w:p>
@@ -2230,11 +2522,19 @@
           <w:rFonts w:ascii="Times New Roman" w:hAnsi="Times New Roman" w:cs="Times New Roman"/>
         </w:rPr>
       </w:pPr>
-      <w:r>
-        <w:rPr>
-          <w:rFonts w:ascii="Times New Roman" w:hAnsi="Times New Roman" w:cs="Times New Roman"/>
-        </w:rPr>
-        <w:t>Buzzer umieszczony tak, aby jego dźwięk był dobrze słyszalny,</w:t>
+      <w:proofErr w:type="spellStart"/>
+      <w:r>
+        <w:rPr>
+          <w:rFonts w:ascii="Times New Roman" w:hAnsi="Times New Roman" w:cs="Times New Roman"/>
+        </w:rPr>
+        <w:t>Buzzer</w:t>
+      </w:r>
+      <w:proofErr w:type="spellEnd"/>
+      <w:r>
+        <w:rPr>
+          <w:rFonts w:ascii="Times New Roman" w:hAnsi="Times New Roman" w:cs="Times New Roman"/>
+        </w:rPr>
+        <w:t xml:space="preserve"> umieszczony tak, aby jego dźwięk był dobrze słyszalny,</w:t>
       </w:r>
     </w:p>
     <w:p>
@@ -2266,17 +2566,42 @@
         </w:rPr>
         <w:t>Zastosowano przewody połączeniowe i zasilanie za pomocą kabla USB.</w:t>
       </w:r>
-    </w:p>
-    <w:p>
-      <w:pPr>
-        <w:pStyle w:val="Heading1"/>
+      <w:r>
+        <w:rPr>
+          <w:rFonts w:ascii="Times New Roman" w:hAnsi="Times New Roman" w:cs="Times New Roman"/>
+        </w:rPr>
+        <w:br w:type="page"/>
+      </w:r>
+    </w:p>
+    <w:p>
+      <w:pPr>
+        <w:pStyle w:val="Nagwek1"/>
         <w:spacing w:line="276" w:lineRule="auto"/>
       </w:pPr>
       <w:bookmarkStart w:id="7" w:name="_Toc215713730"/>
-      <w:r>
-        <w:t>Uruchamianie i testowanie</w:t>
+      <w:proofErr w:type="spellStart"/>
+      <w:r>
+        <w:lastRenderedPageBreak/>
+        <w:t>Uruchamianie</w:t>
+      </w:r>
+      <w:proofErr w:type="spellEnd"/>
+      <w:r>
+        <w:t xml:space="preserve"> </w:t>
+      </w:r>
+      <w:proofErr w:type="spellStart"/>
+      <w:r>
+        <w:t>i</w:t>
+      </w:r>
+      <w:proofErr w:type="spellEnd"/>
+      <w:r>
+        <w:t xml:space="preserve"> </w:t>
+      </w:r>
+      <w:proofErr w:type="spellStart"/>
+      <w:r>
+        <w:t>testowanie</w:t>
       </w:r>
       <w:bookmarkEnd w:id="7"/>
+      <w:proofErr w:type="spellEnd"/>
     </w:p>
     <w:p>
       <w:pPr>
@@ -2305,7 +2630,35 @@
         <w:rPr>
           <w:rFonts w:ascii="Times New Roman" w:hAnsi="Times New Roman" w:cs="Times New Roman"/>
         </w:rPr>
-        <w:t>Inicjalizuje ekran, RFID, serwo i buzzer.</w:t>
+        <w:t xml:space="preserve">Inicjalizuje ekran, RFID, </w:t>
+      </w:r>
+      <w:proofErr w:type="spellStart"/>
+      <w:r>
+        <w:rPr>
+          <w:rFonts w:ascii="Times New Roman" w:hAnsi="Times New Roman" w:cs="Times New Roman"/>
+        </w:rPr>
+        <w:t>serwo</w:t>
+      </w:r>
+      <w:proofErr w:type="spellEnd"/>
+      <w:r>
+        <w:rPr>
+          <w:rFonts w:ascii="Times New Roman" w:hAnsi="Times New Roman" w:cs="Times New Roman"/>
+        </w:rPr>
+        <w:t xml:space="preserve"> i </w:t>
+      </w:r>
+      <w:proofErr w:type="spellStart"/>
+      <w:r>
+        <w:rPr>
+          <w:rFonts w:ascii="Times New Roman" w:hAnsi="Times New Roman" w:cs="Times New Roman"/>
+        </w:rPr>
+        <w:t>buzzer</w:t>
+      </w:r>
+      <w:proofErr w:type="spellEnd"/>
+      <w:r>
+        <w:rPr>
+          <w:rFonts w:ascii="Times New Roman" w:hAnsi="Times New Roman" w:cs="Times New Roman"/>
+        </w:rPr>
+        <w:t>.</w:t>
       </w:r>
     </w:p>
     <w:p>
@@ -2403,7 +2756,21 @@
         <w:rPr>
           <w:rFonts w:ascii="Times New Roman" w:hAnsi="Times New Roman" w:cs="Times New Roman"/>
         </w:rPr>
-        <w:t>test pozycyjny serwa,</w:t>
+        <w:t xml:space="preserve">test pozycyjny </w:t>
+      </w:r>
+      <w:proofErr w:type="spellStart"/>
+      <w:r>
+        <w:rPr>
+          <w:rFonts w:ascii="Times New Roman" w:hAnsi="Times New Roman" w:cs="Times New Roman"/>
+        </w:rPr>
+        <w:t>serwa</w:t>
+      </w:r>
+      <w:proofErr w:type="spellEnd"/>
+      <w:r>
+        <w:rPr>
+          <w:rFonts w:ascii="Times New Roman" w:hAnsi="Times New Roman" w:cs="Times New Roman"/>
+        </w:rPr>
+        <w:t>,</w:t>
       </w:r>
     </w:p>
     <w:p>
@@ -2420,7 +2787,21 @@
         <w:rPr>
           <w:rFonts w:ascii="Times New Roman" w:hAnsi="Times New Roman" w:cs="Times New Roman"/>
         </w:rPr>
-        <w:t>test tonów buzzera,</w:t>
+        <w:t xml:space="preserve">test tonów </w:t>
+      </w:r>
+      <w:proofErr w:type="spellStart"/>
+      <w:r>
+        <w:rPr>
+          <w:rFonts w:ascii="Times New Roman" w:hAnsi="Times New Roman" w:cs="Times New Roman"/>
+        </w:rPr>
+        <w:t>buzzera</w:t>
+      </w:r>
+      <w:proofErr w:type="spellEnd"/>
+      <w:r>
+        <w:rPr>
+          <w:rFonts w:ascii="Times New Roman" w:hAnsi="Times New Roman" w:cs="Times New Roman"/>
+        </w:rPr>
+        <w:t>,</w:t>
       </w:r>
     </w:p>
     <w:p>
@@ -2455,18 +2836,28 @@
     </w:p>
     <w:p>
       <w:pPr>
-        <w:pStyle w:val="Heading1"/>
+        <w:pStyle w:val="Nagwek1"/>
         <w:spacing w:line="276" w:lineRule="auto"/>
       </w:pPr>
       <w:bookmarkStart w:id="8" w:name="_Toc215713731"/>
-      <w:r>
-        <w:t>Instrukcja obsługi</w:t>
+      <w:proofErr w:type="spellStart"/>
+      <w:r>
+        <w:t>Instrukcja</w:t>
+      </w:r>
+      <w:proofErr w:type="spellEnd"/>
+      <w:r>
+        <w:t xml:space="preserve"> </w:t>
+      </w:r>
+      <w:proofErr w:type="spellStart"/>
+      <w:r>
+        <w:t>obsługi</w:t>
       </w:r>
       <w:bookmarkEnd w:id="8"/>
-    </w:p>
-    <w:p>
-      <w:pPr>
-        <w:pStyle w:val="NormalWeb"/>
+      <w:proofErr w:type="spellEnd"/>
+    </w:p>
+    <w:p>
+      <w:pPr>
+        <w:pStyle w:val="NormalnyWeb"/>
         <w:numPr>
           <w:ilvl w:val="0"/>
           <w:numId w:val="31"/>
@@ -2479,7 +2870,7 @@
     </w:p>
     <w:p>
       <w:pPr>
-        <w:pStyle w:val="NormalWeb"/>
+        <w:pStyle w:val="NormalnyWeb"/>
         <w:numPr>
           <w:ilvl w:val="0"/>
           <w:numId w:val="31"/>
@@ -2492,7 +2883,7 @@
     </w:p>
     <w:p>
       <w:pPr>
-        <w:pStyle w:val="NormalWeb"/>
+        <w:pStyle w:val="NormalnyWeb"/>
         <w:numPr>
           <w:ilvl w:val="0"/>
           <w:numId w:val="31"/>
@@ -2505,7 +2896,7 @@
     </w:p>
     <w:p>
       <w:pPr>
-        <w:pStyle w:val="NormalWeb"/>
+        <w:pStyle w:val="NormalnyWeb"/>
         <w:numPr>
           <w:ilvl w:val="0"/>
           <w:numId w:val="31"/>
@@ -2520,19 +2911,27 @@
       </w:r>
       <w:r>
         <w:rPr>
-          <w:rStyle w:val="Strong"/>
+          <w:rStyle w:val="Pogrubienie"/>
         </w:rPr>
         <w:t xml:space="preserve">      karta zaakceptowana</w:t>
       </w:r>
       <w:r>
-        <w:t xml:space="preserve"> — krótki dźwięk, otwarcie serwa, komunikat „Dostęp przyznany”.</w:t>
+        <w:t xml:space="preserve"> — krótki dźwięk, otwarcie </w:t>
+      </w:r>
+      <w:proofErr w:type="spellStart"/>
+      <w:r>
+        <w:t>serwa</w:t>
+      </w:r>
+      <w:proofErr w:type="spellEnd"/>
+      <w:r>
+        <w:t>, komunikat „Dostęp przyznany”.</w:t>
       </w:r>
       <w:r>
         <w:br/>
       </w:r>
       <w:r>
         <w:rPr>
-          <w:rStyle w:val="Strong"/>
+          <w:rStyle w:val="Pogrubienie"/>
         </w:rPr>
         <w:t xml:space="preserve">      karta odrzucona</w:t>
       </w:r>
@@ -2542,7 +2941,7 @@
     </w:p>
     <w:p>
       <w:pPr>
-        <w:pStyle w:val="NormalWeb"/>
+        <w:pStyle w:val="NormalnyWeb"/>
         <w:numPr>
           <w:ilvl w:val="0"/>
           <w:numId w:val="31"/>
@@ -2550,25 +2949,30 @@
         <w:spacing w:line="276" w:lineRule="auto"/>
       </w:pPr>
       <w:r>
-        <w:t>Po kilku sekundach serwo wraca do pozycji zamkniętej.</w:t>
-      </w:r>
-    </w:p>
-    <w:p>
-      <w:pPr>
-        <w:rPr>
-          <w:rFonts w:ascii="Times New Roman" w:hAnsi="Times New Roman" w:cs="Times New Roman"/>
-        </w:rPr>
-      </w:pPr>
-    </w:p>
-    <w:p>
-      <w:pPr>
-        <w:pStyle w:val="Heading1"/>
+        <w:t xml:space="preserve">Po kilku sekundach </w:t>
+      </w:r>
+      <w:proofErr w:type="spellStart"/>
+      <w:r>
+        <w:t>serwo</w:t>
+      </w:r>
+      <w:proofErr w:type="spellEnd"/>
+      <w:r>
+        <w:t xml:space="preserve"> wraca do pozycji zamkniętej.</w:t>
+      </w:r>
+      <w:r>
+        <w:br w:type="page"/>
+      </w:r>
+    </w:p>
+    <w:p>
+      <w:pPr>
+        <w:pStyle w:val="Nagwek1"/>
         <w:spacing w:line="276" w:lineRule="auto"/>
       </w:pPr>
       <w:r>
         <w:rPr>
           <w:lang w:val="pl-PL"/>
         </w:rPr>
+        <w:lastRenderedPageBreak/>
         <w:t xml:space="preserve"> </w:t>
       </w:r>
       <w:bookmarkStart w:id="9" w:name="_Toc215713732"/>
@@ -2590,7 +2994,6 @@
         <w:rPr>
           <w:rFonts w:ascii="Times New Roman" w:hAnsi="Times New Roman" w:cs="Times New Roman"/>
         </w:rPr>
-        <w:lastRenderedPageBreak/>
         <w:t>Projekt tworzy kompletny, modularny i w pełni działający system kontroli dostępu.</w:t>
       </w:r>
       <w:r>
@@ -5212,7 +5615,7 @@
     <w:lvl w:ilvl="0">
       <w:start w:val="1"/>
       <w:numFmt w:val="decimal"/>
-      <w:pStyle w:val="Heading1"/>
+      <w:pStyle w:val="Nagwek1"/>
       <w:lvlText w:val="%1."/>
       <w:lvlJc w:val="left"/>
       <w:pPr>
@@ -7730,7 +8133,7 @@
     <w:lsdException w:name="Unresolved Mention" w:semiHidden="1" w:unhideWhenUsed="1"/>
     <w:lsdException w:name="Smart Link" w:semiHidden="1" w:unhideWhenUsed="1"/>
   </w:latentStyles>
-  <w:style w:type="paragraph" w:default="1" w:styleId="Normal">
+  <w:style w:type="paragraph" w:default="1" w:styleId="Normalny">
     <w:name w:val="Normal"/>
     <w:qFormat/>
     <w:rsid w:val="003216C4"/>
@@ -7742,11 +8145,11 @@
       <w14:ligatures w14:val="none"/>
     </w:rPr>
   </w:style>
-  <w:style w:type="paragraph" w:styleId="Heading1">
+  <w:style w:type="paragraph" w:styleId="Nagwek1">
     <w:name w:val="heading 1"/>
-    <w:basedOn w:val="Normal"/>
-    <w:next w:val="Normal"/>
-    <w:link w:val="Heading1Char"/>
+    <w:basedOn w:val="Normalny"/>
+    <w:next w:val="Normalny"/>
+    <w:link w:val="Nagwek1Znak"/>
     <w:uiPriority w:val="9"/>
     <w:qFormat/>
     <w:rsid w:val="00DA2047"/>
@@ -7765,11 +8168,11 @@
       <w:lang w:val="en-US"/>
     </w:rPr>
   </w:style>
-  <w:style w:type="paragraph" w:styleId="Heading2">
+  <w:style w:type="paragraph" w:styleId="Nagwek2">
     <w:name w:val="heading 2"/>
-    <w:basedOn w:val="Normal"/>
-    <w:next w:val="Normal"/>
-    <w:link w:val="Heading2Char"/>
+    <w:basedOn w:val="Normalny"/>
+    <w:next w:val="Normalny"/>
+    <w:link w:val="Nagwek2Znak"/>
     <w:uiPriority w:val="9"/>
     <w:unhideWhenUsed/>
     <w:qFormat/>
@@ -7789,11 +8192,11 @@
       <w:lang w:val="en-US"/>
     </w:rPr>
   </w:style>
-  <w:style w:type="paragraph" w:styleId="Heading3">
+  <w:style w:type="paragraph" w:styleId="Nagwek3">
     <w:name w:val="heading 3"/>
-    <w:basedOn w:val="Normal"/>
-    <w:next w:val="Normal"/>
-    <w:link w:val="Heading3Char"/>
+    <w:basedOn w:val="Normalny"/>
+    <w:next w:val="Normalny"/>
+    <w:link w:val="Nagwek3Znak"/>
     <w:uiPriority w:val="9"/>
     <w:unhideWhenUsed/>
     <w:qFormat/>
@@ -7810,11 +8213,11 @@
       <w:lang w:val="en-US"/>
     </w:rPr>
   </w:style>
-  <w:style w:type="paragraph" w:styleId="Heading4">
+  <w:style w:type="paragraph" w:styleId="Nagwek4">
     <w:name w:val="heading 4"/>
-    <w:basedOn w:val="Normal"/>
-    <w:next w:val="Normal"/>
-    <w:link w:val="Heading4Char"/>
+    <w:basedOn w:val="Normalny"/>
+    <w:next w:val="Normalny"/>
+    <w:link w:val="Nagwek4Znak"/>
     <w:uiPriority w:val="9"/>
     <w:semiHidden/>
     <w:unhideWhenUsed/>
@@ -7833,11 +8236,11 @@
       <w:color w:val="2F5496" w:themeColor="accent1" w:themeShade="BF"/>
     </w:rPr>
   </w:style>
-  <w:style w:type="paragraph" w:styleId="Heading5">
+  <w:style w:type="paragraph" w:styleId="Nagwek5">
     <w:name w:val="heading 5"/>
-    <w:basedOn w:val="Normal"/>
-    <w:next w:val="Normal"/>
-    <w:link w:val="Heading5Char"/>
+    <w:basedOn w:val="Normalny"/>
+    <w:next w:val="Normalny"/>
+    <w:link w:val="Nagwek5Znak"/>
     <w:uiPriority w:val="9"/>
     <w:semiHidden/>
     <w:unhideWhenUsed/>
@@ -7854,11 +8257,11 @@
       <w:color w:val="2F5496" w:themeColor="accent1" w:themeShade="BF"/>
     </w:rPr>
   </w:style>
-  <w:style w:type="paragraph" w:styleId="Heading6">
+  <w:style w:type="paragraph" w:styleId="Nagwek6">
     <w:name w:val="heading 6"/>
-    <w:basedOn w:val="Normal"/>
-    <w:next w:val="Normal"/>
-    <w:link w:val="Heading6Char"/>
+    <w:basedOn w:val="Normalny"/>
+    <w:next w:val="Normalny"/>
+    <w:link w:val="Nagwek6Znak"/>
     <w:uiPriority w:val="9"/>
     <w:semiHidden/>
     <w:unhideWhenUsed/>
@@ -7877,11 +8280,11 @@
       <w:color w:val="595959" w:themeColor="text1" w:themeTint="A6"/>
     </w:rPr>
   </w:style>
-  <w:style w:type="paragraph" w:styleId="Heading7">
+  <w:style w:type="paragraph" w:styleId="Nagwek7">
     <w:name w:val="heading 7"/>
-    <w:basedOn w:val="Normal"/>
-    <w:next w:val="Normal"/>
-    <w:link w:val="Heading7Char"/>
+    <w:basedOn w:val="Normalny"/>
+    <w:next w:val="Normalny"/>
+    <w:link w:val="Nagwek7Znak"/>
     <w:uiPriority w:val="9"/>
     <w:semiHidden/>
     <w:unhideWhenUsed/>
@@ -7898,11 +8301,11 @@
       <w:color w:val="595959" w:themeColor="text1" w:themeTint="A6"/>
     </w:rPr>
   </w:style>
-  <w:style w:type="paragraph" w:styleId="Heading8">
+  <w:style w:type="paragraph" w:styleId="Nagwek8">
     <w:name w:val="heading 8"/>
-    <w:basedOn w:val="Normal"/>
-    <w:next w:val="Normal"/>
-    <w:link w:val="Heading8Char"/>
+    <w:basedOn w:val="Normalny"/>
+    <w:next w:val="Normalny"/>
+    <w:link w:val="Nagwek8Znak"/>
     <w:uiPriority w:val="9"/>
     <w:semiHidden/>
     <w:unhideWhenUsed/>
@@ -7921,11 +8324,11 @@
       <w:color w:val="272727" w:themeColor="text1" w:themeTint="D8"/>
     </w:rPr>
   </w:style>
-  <w:style w:type="paragraph" w:styleId="Heading9">
+  <w:style w:type="paragraph" w:styleId="Nagwek9">
     <w:name w:val="heading 9"/>
-    <w:basedOn w:val="Normal"/>
-    <w:next w:val="Normal"/>
-    <w:link w:val="Heading9Char"/>
+    <w:basedOn w:val="Normalny"/>
+    <w:next w:val="Normalny"/>
+    <w:link w:val="Nagwek9Znak"/>
     <w:uiPriority w:val="9"/>
     <w:semiHidden/>
     <w:unhideWhenUsed/>
@@ -7942,13 +8345,13 @@
       <w:color w:val="272727" w:themeColor="text1" w:themeTint="D8"/>
     </w:rPr>
   </w:style>
-  <w:style w:type="character" w:default="1" w:styleId="DefaultParagraphFont">
+  <w:style w:type="character" w:default="1" w:styleId="Domylnaczcionkaakapitu">
     <w:name w:val="Default Paragraph Font"/>
     <w:uiPriority w:val="1"/>
     <w:semiHidden/>
     <w:unhideWhenUsed/>
   </w:style>
-  <w:style w:type="table" w:default="1" w:styleId="TableNormal">
+  <w:style w:type="table" w:default="1" w:styleId="Standardowy">
     <w:name w:val="Normal Table"/>
     <w:uiPriority w:val="99"/>
     <w:semiHidden/>
@@ -7963,16 +8366,16 @@
       </w:tblCellMar>
     </w:tblPr>
   </w:style>
-  <w:style w:type="numbering" w:default="1" w:styleId="NoList">
+  <w:style w:type="numbering" w:default="1" w:styleId="Bezlisty">
     <w:name w:val="No List"/>
     <w:uiPriority w:val="99"/>
     <w:semiHidden/>
     <w:unhideWhenUsed/>
   </w:style>
-  <w:style w:type="character" w:customStyle="1" w:styleId="Heading1Char">
-    <w:name w:val="Heading 1 Char"/>
-    <w:basedOn w:val="DefaultParagraphFont"/>
-    <w:link w:val="Heading1"/>
+  <w:style w:type="character" w:customStyle="1" w:styleId="Nagwek1Znak">
+    <w:name w:val="Nagłówek 1 Znak"/>
+    <w:basedOn w:val="Domylnaczcionkaakapitu"/>
+    <w:link w:val="Nagwek1"/>
     <w:uiPriority w:val="9"/>
     <w:rsid w:val="00DA2047"/>
     <w:rPr>
@@ -7985,10 +8388,10 @@
       <w14:ligatures w14:val="none"/>
     </w:rPr>
   </w:style>
-  <w:style w:type="character" w:customStyle="1" w:styleId="Heading2Char">
-    <w:name w:val="Heading 2 Char"/>
-    <w:basedOn w:val="DefaultParagraphFont"/>
-    <w:link w:val="Heading2"/>
+  <w:style w:type="character" w:customStyle="1" w:styleId="Nagwek2Znak">
+    <w:name w:val="Nagłówek 2 Znak"/>
+    <w:basedOn w:val="Domylnaczcionkaakapitu"/>
+    <w:link w:val="Nagwek2"/>
     <w:uiPriority w:val="9"/>
     <w:rsid w:val="00B87315"/>
     <w:rPr>
@@ -8002,10 +8405,10 @@
       <w14:ligatures w14:val="none"/>
     </w:rPr>
   </w:style>
-  <w:style w:type="character" w:customStyle="1" w:styleId="Heading3Char">
-    <w:name w:val="Heading 3 Char"/>
-    <w:basedOn w:val="DefaultParagraphFont"/>
-    <w:link w:val="Heading3"/>
+  <w:style w:type="character" w:customStyle="1" w:styleId="Nagwek3Znak">
+    <w:name w:val="Nagłówek 3 Znak"/>
+    <w:basedOn w:val="Domylnaczcionkaakapitu"/>
+    <w:link w:val="Nagwek3"/>
     <w:uiPriority w:val="9"/>
     <w:rsid w:val="00B87315"/>
     <w:rPr>
@@ -8019,10 +8422,10 @@
       <w14:ligatures w14:val="none"/>
     </w:rPr>
   </w:style>
-  <w:style w:type="character" w:customStyle="1" w:styleId="Heading4Char">
-    <w:name w:val="Heading 4 Char"/>
-    <w:basedOn w:val="DefaultParagraphFont"/>
-    <w:link w:val="Heading4"/>
+  <w:style w:type="character" w:customStyle="1" w:styleId="Nagwek4Znak">
+    <w:name w:val="Nagłówek 4 Znak"/>
+    <w:basedOn w:val="Domylnaczcionkaakapitu"/>
+    <w:link w:val="Nagwek4"/>
     <w:uiPriority w:val="9"/>
     <w:semiHidden/>
     <w:rsid w:val="003216C4"/>
@@ -8033,10 +8436,10 @@
       <w:color w:val="2F5496" w:themeColor="accent1" w:themeShade="BF"/>
     </w:rPr>
   </w:style>
-  <w:style w:type="character" w:customStyle="1" w:styleId="Heading5Char">
-    <w:name w:val="Heading 5 Char"/>
-    <w:basedOn w:val="DefaultParagraphFont"/>
-    <w:link w:val="Heading5"/>
+  <w:style w:type="character" w:customStyle="1" w:styleId="Nagwek5Znak">
+    <w:name w:val="Nagłówek 5 Znak"/>
+    <w:basedOn w:val="Domylnaczcionkaakapitu"/>
+    <w:link w:val="Nagwek5"/>
     <w:uiPriority w:val="9"/>
     <w:semiHidden/>
     <w:rsid w:val="003216C4"/>
@@ -8045,10 +8448,10 @@
       <w:color w:val="2F5496" w:themeColor="accent1" w:themeShade="BF"/>
     </w:rPr>
   </w:style>
-  <w:style w:type="character" w:customStyle="1" w:styleId="Heading6Char">
-    <w:name w:val="Heading 6 Char"/>
-    <w:basedOn w:val="DefaultParagraphFont"/>
-    <w:link w:val="Heading6"/>
+  <w:style w:type="character" w:customStyle="1" w:styleId="Nagwek6Znak">
+    <w:name w:val="Nagłówek 6 Znak"/>
+    <w:basedOn w:val="Domylnaczcionkaakapitu"/>
+    <w:link w:val="Nagwek6"/>
     <w:uiPriority w:val="9"/>
     <w:semiHidden/>
     <w:rsid w:val="003216C4"/>
@@ -8059,10 +8462,10 @@
       <w:color w:val="595959" w:themeColor="text1" w:themeTint="A6"/>
     </w:rPr>
   </w:style>
-  <w:style w:type="character" w:customStyle="1" w:styleId="Heading7Char">
-    <w:name w:val="Heading 7 Char"/>
-    <w:basedOn w:val="DefaultParagraphFont"/>
-    <w:link w:val="Heading7"/>
+  <w:style w:type="character" w:customStyle="1" w:styleId="Nagwek7Znak">
+    <w:name w:val="Nagłówek 7 Znak"/>
+    <w:basedOn w:val="Domylnaczcionkaakapitu"/>
+    <w:link w:val="Nagwek7"/>
     <w:uiPriority w:val="9"/>
     <w:semiHidden/>
     <w:rsid w:val="003216C4"/>
@@ -8071,10 +8474,10 @@
       <w:color w:val="595959" w:themeColor="text1" w:themeTint="A6"/>
     </w:rPr>
   </w:style>
-  <w:style w:type="character" w:customStyle="1" w:styleId="Heading8Char">
-    <w:name w:val="Heading 8 Char"/>
-    <w:basedOn w:val="DefaultParagraphFont"/>
-    <w:link w:val="Heading8"/>
+  <w:style w:type="character" w:customStyle="1" w:styleId="Nagwek8Znak">
+    <w:name w:val="Nagłówek 8 Znak"/>
+    <w:basedOn w:val="Domylnaczcionkaakapitu"/>
+    <w:link w:val="Nagwek8"/>
     <w:uiPriority w:val="9"/>
     <w:semiHidden/>
     <w:rsid w:val="003216C4"/>
@@ -8085,10 +8488,10 @@
       <w:color w:val="272727" w:themeColor="text1" w:themeTint="D8"/>
     </w:rPr>
   </w:style>
-  <w:style w:type="character" w:customStyle="1" w:styleId="Heading9Char">
-    <w:name w:val="Heading 9 Char"/>
-    <w:basedOn w:val="DefaultParagraphFont"/>
-    <w:link w:val="Heading9"/>
+  <w:style w:type="character" w:customStyle="1" w:styleId="Nagwek9Znak">
+    <w:name w:val="Nagłówek 9 Znak"/>
+    <w:basedOn w:val="Domylnaczcionkaakapitu"/>
+    <w:link w:val="Nagwek9"/>
     <w:uiPriority w:val="9"/>
     <w:semiHidden/>
     <w:rsid w:val="003216C4"/>
@@ -8097,11 +8500,11 @@
       <w:color w:val="272727" w:themeColor="text1" w:themeTint="D8"/>
     </w:rPr>
   </w:style>
-  <w:style w:type="paragraph" w:styleId="Title">
+  <w:style w:type="paragraph" w:styleId="Tytu">
     <w:name w:val="Title"/>
-    <w:basedOn w:val="Normal"/>
-    <w:next w:val="Normal"/>
-    <w:link w:val="TitleChar"/>
+    <w:basedOn w:val="Normalny"/>
+    <w:next w:val="Normalny"/>
+    <w:link w:val="TytuZnak"/>
     <w:uiPriority w:val="10"/>
     <w:qFormat/>
     <w:rsid w:val="003216C4"/>
@@ -8117,10 +8520,10 @@
       <w:szCs w:val="56"/>
     </w:rPr>
   </w:style>
-  <w:style w:type="character" w:customStyle="1" w:styleId="TitleChar">
-    <w:name w:val="Title Char"/>
-    <w:basedOn w:val="DefaultParagraphFont"/>
-    <w:link w:val="Title"/>
+  <w:style w:type="character" w:customStyle="1" w:styleId="TytuZnak">
+    <w:name w:val="Tytuł Znak"/>
+    <w:basedOn w:val="Domylnaczcionkaakapitu"/>
+    <w:link w:val="Tytu"/>
     <w:uiPriority w:val="10"/>
     <w:rsid w:val="003216C4"/>
     <w:rPr>
@@ -8131,11 +8534,11 @@
       <w:szCs w:val="56"/>
     </w:rPr>
   </w:style>
-  <w:style w:type="paragraph" w:styleId="Subtitle">
+  <w:style w:type="paragraph" w:styleId="Podtytu">
     <w:name w:val="Subtitle"/>
-    <w:basedOn w:val="Normal"/>
-    <w:next w:val="Normal"/>
-    <w:link w:val="SubtitleChar"/>
+    <w:basedOn w:val="Normalny"/>
+    <w:next w:val="Normalny"/>
+    <w:link w:val="PodtytuZnak"/>
     <w:uiPriority w:val="11"/>
     <w:qFormat/>
     <w:rsid w:val="003216C4"/>
@@ -8152,10 +8555,10 @@
       <w:szCs w:val="28"/>
     </w:rPr>
   </w:style>
-  <w:style w:type="character" w:customStyle="1" w:styleId="SubtitleChar">
-    <w:name w:val="Subtitle Char"/>
-    <w:basedOn w:val="DefaultParagraphFont"/>
-    <w:link w:val="Subtitle"/>
+  <w:style w:type="character" w:customStyle="1" w:styleId="PodtytuZnak">
+    <w:name w:val="Podtytuł Znak"/>
+    <w:basedOn w:val="Domylnaczcionkaakapitu"/>
+    <w:link w:val="Podtytu"/>
     <w:uiPriority w:val="11"/>
     <w:rsid w:val="003216C4"/>
     <w:rPr>
@@ -8166,11 +8569,11 @@
       <w:szCs w:val="28"/>
     </w:rPr>
   </w:style>
-  <w:style w:type="paragraph" w:styleId="Quote">
+  <w:style w:type="paragraph" w:styleId="Cytat">
     <w:name w:val="Quote"/>
-    <w:basedOn w:val="Normal"/>
-    <w:next w:val="Normal"/>
-    <w:link w:val="QuoteChar"/>
+    <w:basedOn w:val="Normalny"/>
+    <w:next w:val="Normalny"/>
+    <w:link w:val="CytatZnak"/>
     <w:uiPriority w:val="29"/>
     <w:qFormat/>
     <w:rsid w:val="003216C4"/>
@@ -8184,10 +8587,10 @@
       <w:color w:val="404040" w:themeColor="text1" w:themeTint="BF"/>
     </w:rPr>
   </w:style>
-  <w:style w:type="character" w:customStyle="1" w:styleId="QuoteChar">
-    <w:name w:val="Quote Char"/>
-    <w:basedOn w:val="DefaultParagraphFont"/>
-    <w:link w:val="Quote"/>
+  <w:style w:type="character" w:customStyle="1" w:styleId="CytatZnak">
+    <w:name w:val="Cytat Znak"/>
+    <w:basedOn w:val="Domylnaczcionkaakapitu"/>
+    <w:link w:val="Cytat"/>
     <w:uiPriority w:val="29"/>
     <w:rsid w:val="003216C4"/>
     <w:rPr>
@@ -8196,9 +8599,9 @@
       <w:color w:val="404040" w:themeColor="text1" w:themeTint="BF"/>
     </w:rPr>
   </w:style>
-  <w:style w:type="paragraph" w:styleId="ListParagraph">
+  <w:style w:type="paragraph" w:styleId="Akapitzlist">
     <w:name w:val="List Paragraph"/>
-    <w:basedOn w:val="Normal"/>
+    <w:basedOn w:val="Normalny"/>
     <w:uiPriority w:val="34"/>
     <w:qFormat/>
     <w:rsid w:val="003216C4"/>
@@ -8207,9 +8610,9 @@
       <w:contextualSpacing/>
     </w:pPr>
   </w:style>
-  <w:style w:type="character" w:styleId="IntenseEmphasis">
+  <w:style w:type="character" w:styleId="Wyrnienieintensywne">
     <w:name w:val="Intense Emphasis"/>
-    <w:basedOn w:val="DefaultParagraphFont"/>
+    <w:basedOn w:val="Domylnaczcionkaakapitu"/>
     <w:uiPriority w:val="21"/>
     <w:qFormat/>
     <w:rsid w:val="003216C4"/>
@@ -8219,11 +8622,11 @@
       <w:color w:val="2F5496" w:themeColor="accent1" w:themeShade="BF"/>
     </w:rPr>
   </w:style>
-  <w:style w:type="paragraph" w:styleId="IntenseQuote">
+  <w:style w:type="paragraph" w:styleId="Cytatintensywny">
     <w:name w:val="Intense Quote"/>
-    <w:basedOn w:val="Normal"/>
-    <w:next w:val="Normal"/>
-    <w:link w:val="IntenseQuoteChar"/>
+    <w:basedOn w:val="Normalny"/>
+    <w:next w:val="Normalny"/>
+    <w:link w:val="CytatintensywnyZnak"/>
     <w:uiPriority w:val="30"/>
     <w:qFormat/>
     <w:rsid w:val="003216C4"/>
@@ -8242,10 +8645,10 @@
       <w:color w:val="2F5496" w:themeColor="accent1" w:themeShade="BF"/>
     </w:rPr>
   </w:style>
-  <w:style w:type="character" w:customStyle="1" w:styleId="IntenseQuoteChar">
-    <w:name w:val="Intense Quote Char"/>
-    <w:basedOn w:val="DefaultParagraphFont"/>
-    <w:link w:val="IntenseQuote"/>
+  <w:style w:type="character" w:customStyle="1" w:styleId="CytatintensywnyZnak">
+    <w:name w:val="Cytat intensywny Znak"/>
+    <w:basedOn w:val="Domylnaczcionkaakapitu"/>
+    <w:link w:val="Cytatintensywny"/>
     <w:uiPriority w:val="30"/>
     <w:rsid w:val="003216C4"/>
     <w:rPr>
@@ -8254,9 +8657,9 @@
       <w:color w:val="2F5496" w:themeColor="accent1" w:themeShade="BF"/>
     </w:rPr>
   </w:style>
-  <w:style w:type="character" w:styleId="IntenseReference">
+  <w:style w:type="character" w:styleId="Odwoanieintensywne">
     <w:name w:val="Intense Reference"/>
-    <w:basedOn w:val="DefaultParagraphFont"/>
+    <w:basedOn w:val="Domylnaczcionkaakapitu"/>
     <w:uiPriority w:val="32"/>
     <w:qFormat/>
     <w:rsid w:val="003216C4"/>
@@ -8268,10 +8671,10 @@
       <w:spacing w:val="5"/>
     </w:rPr>
   </w:style>
-  <w:style w:type="paragraph" w:styleId="TOCHeading">
+  <w:style w:type="paragraph" w:styleId="Nagwekspisutreci">
     <w:name w:val="TOC Heading"/>
-    <w:basedOn w:val="Heading1"/>
-    <w:next w:val="Normal"/>
+    <w:basedOn w:val="Nagwek1"/>
+    <w:next w:val="Normalny"/>
     <w:uiPriority w:val="39"/>
     <w:unhideWhenUsed/>
     <w:qFormat/>
@@ -8284,10 +8687,10 @@
       <w:szCs w:val="32"/>
     </w:rPr>
   </w:style>
-  <w:style w:type="paragraph" w:styleId="TOC1">
+  <w:style w:type="paragraph" w:styleId="Spistreci1">
     <w:name w:val="toc 1"/>
-    <w:basedOn w:val="Normal"/>
-    <w:next w:val="Normal"/>
+    <w:basedOn w:val="Normalny"/>
+    <w:next w:val="Normalny"/>
     <w:autoRedefine/>
     <w:uiPriority w:val="39"/>
     <w:unhideWhenUsed/>
@@ -8296,9 +8699,9 @@
       <w:spacing w:after="100"/>
     </w:pPr>
   </w:style>
-  <w:style w:type="character" w:styleId="Hyperlink">
+  <w:style w:type="character" w:styleId="Hipercze">
     <w:name w:val="Hyperlink"/>
-    <w:basedOn w:val="DefaultParagraphFont"/>
+    <w:basedOn w:val="Domylnaczcionkaakapitu"/>
     <w:uiPriority w:val="99"/>
     <w:unhideWhenUsed/>
     <w:rsid w:val="00B87315"/>
@@ -8307,10 +8710,10 @@
       <w:u w:val="single"/>
     </w:rPr>
   </w:style>
-  <w:style w:type="paragraph" w:styleId="TOC2">
+  <w:style w:type="paragraph" w:styleId="Spistreci2">
     <w:name w:val="toc 2"/>
-    <w:basedOn w:val="Normal"/>
-    <w:next w:val="Normal"/>
+    <w:basedOn w:val="Normalny"/>
+    <w:next w:val="Normalny"/>
     <w:autoRedefine/>
     <w:uiPriority w:val="39"/>
     <w:unhideWhenUsed/>
@@ -8320,10 +8723,10 @@
       <w:ind w:left="220"/>
     </w:pPr>
   </w:style>
-  <w:style w:type="paragraph" w:styleId="TOC3">
+  <w:style w:type="paragraph" w:styleId="Spistreci3">
     <w:name w:val="toc 3"/>
-    <w:basedOn w:val="Normal"/>
-    <w:next w:val="Normal"/>
+    <w:basedOn w:val="Normalny"/>
+    <w:next w:val="Normalny"/>
     <w:autoRedefine/>
     <w:uiPriority w:val="39"/>
     <w:unhideWhenUsed/>
@@ -8333,9 +8736,9 @@
       <w:ind w:left="440"/>
     </w:pPr>
   </w:style>
-  <w:style w:type="paragraph" w:styleId="NormalWeb">
+  <w:style w:type="paragraph" w:styleId="NormalnyWeb">
     <w:name w:val="Normal (Web)"/>
-    <w:basedOn w:val="Normal"/>
+    <w:basedOn w:val="Normalny"/>
     <w:uiPriority w:val="99"/>
     <w:unhideWhenUsed/>
     <w:rsid w:val="00DA2047"/>
@@ -8349,9 +8752,9 @@
       <w:lang w:eastAsia="pl-PL"/>
     </w:rPr>
   </w:style>
-  <w:style w:type="character" w:styleId="Strong">
+  <w:style w:type="character" w:styleId="Pogrubienie">
     <w:name w:val="Strong"/>
-    <w:basedOn w:val="DefaultParagraphFont"/>
+    <w:basedOn w:val="Domylnaczcionkaakapitu"/>
     <w:uiPriority w:val="22"/>
     <w:qFormat/>
     <w:rsid w:val="00DA2047"/>
@@ -8360,9 +8763,9 @@
       <w:bCs/>
     </w:rPr>
   </w:style>
-  <w:style w:type="table" w:styleId="TableGrid">
+  <w:style w:type="table" w:styleId="Tabela-Siatka">
     <w:name w:val="Table Grid"/>
-    <w:basedOn w:val="TableNormal"/>
+    <w:basedOn w:val="Standardowy"/>
     <w:uiPriority w:val="39"/>
     <w:rsid w:val="00DA2047"/>
     <w:pPr>

</xml_diff>